<commit_message>
Final working code, with cleanup
</commit_message>
<xml_diff>
--- a/BreastCancerAnalysis.docx
+++ b/BreastCancerAnalysis.docx
@@ -415,6 +415,90 @@
         <w:rPr>
           <w:lang w:val="en-US"/>
         </w:rPr>
+        <w:t>The original dataset was collected over time</w:t>
+      </w:r>
+      <w:r>
+        <w:rPr>
+          <w:lang w:val="en-US"/>
+        </w:rPr>
+        <w:t xml:space="preserve"> using </w:t>
+      </w:r>
+      <w:r>
+        <w:rPr>
+          <w:lang w:val="en-US"/>
+        </w:rPr>
+        <w:t>f</w:t>
+      </w:r>
+      <w:r>
+        <w:rPr>
+          <w:lang w:val="en-US"/>
+        </w:rPr>
+        <w:t>ine</w:t>
+      </w:r>
+      <w:r>
+        <w:rPr>
+          <w:lang w:val="en-US"/>
+        </w:rPr>
+        <w:t>-n</w:t>
+      </w:r>
+      <w:r>
+        <w:rPr>
+          <w:lang w:val="en-US"/>
+        </w:rPr>
+        <w:t xml:space="preserve">eedle </w:t>
+      </w:r>
+      <w:r>
+        <w:rPr>
+          <w:lang w:val="en-US"/>
+        </w:rPr>
+        <w:t>a</w:t>
+      </w:r>
+      <w:r>
+        <w:rPr>
+          <w:lang w:val="en-US"/>
+        </w:rPr>
+        <w:t>spiration</w:t>
+      </w:r>
+      <w:r>
+        <w:rPr>
+          <w:lang w:val="en-US"/>
+        </w:rPr>
+        <w:t xml:space="preserve"> </w:t>
+      </w:r>
+      <w:r>
+        <w:rPr>
+          <w:lang w:val="en-US"/>
+        </w:rPr>
+        <w:t>(FNAs)</w:t>
+      </w:r>
+      <w:r>
+        <w:rPr>
+          <w:lang w:val="en-US"/>
+        </w:rPr>
+        <w:t xml:space="preserve"> technique</w:t>
+      </w:r>
+      <w:r>
+        <w:rPr>
+          <w:lang w:val="en-US"/>
+        </w:rPr>
+        <w:t xml:space="preserve">, and malignant tumors were confirmed </w:t>
+      </w:r>
+      <w:r>
+        <w:rPr>
+          <w:lang w:val="en-US"/>
+        </w:rPr>
+        <w:t>histologically.</w:t>
+      </w:r>
+      <w:r>
+        <w:rPr>
+          <w:lang w:val="en-US"/>
+        </w:rPr>
+        <w:t xml:space="preserve"> </w:t>
+      </w:r>
+      <w:r>
+        <w:rPr>
+          <w:lang w:val="en-US"/>
+        </w:rPr>
         <w:t>The o</w:t>
       </w:r>
       <w:r>
@@ -558,7 +642,14 @@
         <w:rPr>
           <w:lang w:val="en-US"/>
         </w:rPr>
-        <w:t xml:space="preserve"> parameters of breast cytology to show and confirm that the method is also applicable to the diagnosis of breast cancer and can help</w:t>
+        <w:t xml:space="preserve"> </w:t>
+      </w:r>
+      <w:r>
+        <w:rPr>
+          <w:lang w:val="en-US"/>
+        </w:rPr>
+        <w:lastRenderedPageBreak/>
+        <w:t>parameters of breast cytology to show and confirm that the method is also applicable to the diagnosis of breast cancer and can help</w:t>
       </w:r>
       <w:r>
         <w:rPr>
@@ -582,14 +673,7 @@
         <w:rPr>
           <w:lang w:val="en-US"/>
         </w:rPr>
-        <w:t xml:space="preserve">Using </w:t>
-      </w:r>
-      <w:r>
-        <w:rPr>
-          <w:lang w:val="en-US"/>
-        </w:rPr>
-        <w:lastRenderedPageBreak/>
-        <w:t>linear programming, they were able to correctly classify 369/370</w:t>
+        <w:t>Using linear programming, they were able to correctly classify 369/370</w:t>
       </w:r>
       <w:r>
         <w:rPr>
@@ -799,13 +883,25 @@
         <w:rPr>
           <w:lang w:val="en-US"/>
         </w:rPr>
-        <w:t xml:space="preserve"> to classify these tumor types.</w:t>
-      </w:r>
-      <w:r>
-        <w:rPr>
-          <w:lang w:val="en-US"/>
-        </w:rPr>
-        <w:t xml:space="preserve"> </w:t>
+        <w:t xml:space="preserve"> to classify these tumor types</w:t>
+      </w:r>
+      <w:r>
+        <w:rPr>
+          <w:lang w:val="en-US"/>
+        </w:rPr>
+        <w:t>, with their respective accuracy being around ~9</w:t>
+      </w:r>
+      <w:r>
+        <w:rPr>
+          <w:lang w:val="en-US"/>
+        </w:rPr>
+        <w:t>5</w:t>
+      </w:r>
+      <w:r>
+        <w:rPr>
+          <w:lang w:val="en-US"/>
+        </w:rPr>
+        <w:t>-97%.</w:t>
       </w:r>
     </w:p>
     <w:p>
@@ -832,13 +928,13 @@
         <w:rPr>
           <w:lang w:val="en-US"/>
         </w:rPr>
-        <w:t xml:space="preserve"> aimed to </w:t>
-      </w:r>
-      <w:r>
-        <w:rPr>
-          <w:lang w:val="en-US"/>
-        </w:rPr>
-        <w:t>develop</w:t>
+        <w:t xml:space="preserve"> </w:t>
+      </w:r>
+      <w:r>
+        <w:rPr>
+          <w:lang w:val="en-US"/>
+        </w:rPr>
+        <w:t>developed</w:t>
       </w:r>
       <w:r>
         <w:rPr>
@@ -2128,6 +2224,7 @@
   <w:style w:type="character" w:default="1" w:styleId="DefaultParagraphFont">
     <w:name w:val="Default Paragraph Font"/>
     <w:uiPriority w:val="1"/>
+    <w:semiHidden/>
     <w:unhideWhenUsed/>
   </w:style>
   <w:style w:type="table" w:default="1" w:styleId="TableNormal">
@@ -2506,6 +2603,18 @@
     <w:link w:val="Footer"/>
     <w:uiPriority w:val="99"/>
     <w:rsid w:val="007D6657"/>
+  </w:style>
+  <w:style w:type="character" w:styleId="FollowedHyperlink">
+    <w:name w:val="FollowedHyperlink"/>
+    <w:basedOn w:val="DefaultParagraphFont"/>
+    <w:uiPriority w:val="99"/>
+    <w:semiHidden/>
+    <w:unhideWhenUsed/>
+    <w:rsid w:val="00671B11"/>
+    <w:rPr>
+      <w:color w:val="96607D" w:themeColor="followedHyperlink"/>
+      <w:u w:val="single"/>
+    </w:rPr>
   </w:style>
 </w:styles>
 </file>

</xml_diff>

<commit_message>
Added original dataset link; remove TODOs
</commit_message>
<xml_diff>
--- a/BreastCancerAnalysis.docx
+++ b/BreastCancerAnalysis.docx
@@ -160,243 +160,77 @@
     <w:p>
       <w:pPr>
         <w:pStyle w:val="ListParagraph"/>
-        <w:numPr>
-          <w:ilvl w:val="0"/>
-          <w:numId w:val="1"/>
-        </w:numPr>
         <w:spacing w:line="480" w:lineRule="auto"/>
-        <w:rPr>
-          <w:lang w:val="en-US"/>
-        </w:rPr>
-      </w:pPr>
-      <w:r>
-        <w:rPr>
-          <w:lang w:val="en-US"/>
-        </w:rPr>
-        <w:t xml:space="preserve">My findings </w:t>
-      </w:r>
-      <w:r>
-        <w:rPr>
-          <w:lang w:val="en-US"/>
-        </w:rPr>
-        <w:t xml:space="preserve">agree with the existing literature and conforms </w:t>
-      </w:r>
-      <w:r>
-        <w:rPr>
-          <w:lang w:val="en-US"/>
-        </w:rPr>
-        <w:t xml:space="preserve">that accurate machine learning models </w:t>
-      </w:r>
-      <w:r>
-        <w:rPr>
-          <w:lang w:val="en-US"/>
-        </w:rPr>
-        <w:t xml:space="preserve">must be </w:t>
-      </w:r>
-      <w:r>
-        <w:rPr>
-          <w:lang w:val="en-US"/>
-        </w:rPr>
-        <w:t xml:space="preserve">developed for early breast cancer diagnosis. </w:t>
-      </w:r>
-      <w:r>
-        <w:rPr>
-          <w:lang w:val="en-US"/>
-        </w:rPr>
-        <w:t xml:space="preserve">My </w:t>
-      </w:r>
-      <w:r>
-        <w:rPr>
-          <w:lang w:val="en-US"/>
-        </w:rPr>
-        <w:t xml:space="preserve">project </w:t>
-      </w:r>
-      <w:r>
-        <w:rPr>
-          <w:lang w:val="en-US"/>
-        </w:rPr>
-        <w:t>provide</w:t>
-      </w:r>
-      <w:r>
-        <w:rPr>
-          <w:lang w:val="en-US"/>
-        </w:rPr>
-        <w:t>s</w:t>
-      </w:r>
-      <w:r>
-        <w:rPr>
-          <w:lang w:val="en-US"/>
-        </w:rPr>
-        <w:t xml:space="preserve"> a</w:t>
-      </w:r>
-      <w:r>
-        <w:rPr>
-          <w:lang w:val="en-US"/>
-        </w:rPr>
-        <w:t xml:space="preserve"> highly</w:t>
-      </w:r>
-      <w:r>
-        <w:rPr>
-          <w:lang w:val="en-US"/>
-        </w:rPr>
-        <w:t xml:space="preserve"> accurate and reliable machine learning </w:t>
-      </w:r>
-      <w:r>
-        <w:rPr>
-          <w:lang w:val="en-US"/>
-        </w:rPr>
-        <w:t xml:space="preserve">model for </w:t>
-      </w:r>
-      <w:r>
-        <w:rPr>
-          <w:lang w:val="en-US"/>
-        </w:rPr>
-        <w:t>predict</w:t>
-      </w:r>
-      <w:r>
-        <w:rPr>
-          <w:lang w:val="en-US"/>
-        </w:rPr>
-        <w:t xml:space="preserve">ing </w:t>
-      </w:r>
-      <w:r>
-        <w:rPr>
-          <w:lang w:val="en-US"/>
-        </w:rPr>
-        <w:t xml:space="preserve">breast cancer </w:t>
-      </w:r>
-      <w:r>
-        <w:rPr>
-          <w:lang w:val="en-US"/>
-        </w:rPr>
-        <w:t>tumor class and its degree of malignancy</w:t>
-      </w:r>
-      <w:r>
-        <w:rPr>
-          <w:lang w:val="en-US"/>
-        </w:rPr>
-        <w:t>. The studies have shown that detecting breast cancer early</w:t>
-      </w:r>
-      <w:r>
-        <w:rPr>
-          <w:lang w:val="en-US"/>
-        </w:rPr>
-        <w:t xml:space="preserve"> through screening technique</w:t>
-      </w:r>
-      <w:r>
-        <w:rPr>
-          <w:lang w:val="en-US"/>
-        </w:rPr>
-        <w:t>s</w:t>
-      </w:r>
-      <w:r>
-        <w:rPr>
-          <w:lang w:val="en-US"/>
-        </w:rPr>
-        <w:t xml:space="preserve"> can </w:t>
-      </w:r>
-      <w:r>
-        <w:rPr>
-          <w:lang w:val="en-US"/>
-        </w:rPr>
-        <w:t xml:space="preserve">reduce the </w:t>
-      </w:r>
-      <w:r>
-        <w:rPr>
-          <w:lang w:val="en-US"/>
-        </w:rPr>
-        <w:t>associated</w:t>
-      </w:r>
-      <w:r>
-        <w:rPr>
-          <w:lang w:val="en-US"/>
-        </w:rPr>
-        <w:t xml:space="preserve"> </w:t>
-      </w:r>
-      <w:r>
-        <w:rPr>
-          <w:lang w:val="en-US"/>
-        </w:rPr>
-        <w:t>mortality</w:t>
-      </w:r>
-      <w:r>
-        <w:rPr>
-          <w:lang w:val="en-US"/>
-        </w:rPr>
-        <w:t xml:space="preserve"> by</w:t>
-      </w:r>
-      <w:r>
-        <w:rPr>
-          <w:lang w:val="en-US"/>
-        </w:rPr>
-        <w:t xml:space="preserve"> </w:t>
-      </w:r>
-      <w:r>
-        <w:rPr>
-          <w:lang w:val="en-US"/>
-        </w:rPr>
-        <w:t>13-16%</w:t>
-      </w:r>
-      <w:r>
-        <w:rPr>
-          <w:lang w:val="en-US"/>
-        </w:rPr>
-        <w:t>.</w:t>
-      </w:r>
-      <w:r>
-        <w:rPr>
-          <w:vertAlign w:val="superscript"/>
-          <w:lang w:val="en-US"/>
-        </w:rPr>
-        <w:t>[1]</w:t>
-      </w:r>
-      <w:r>
-        <w:rPr>
-          <w:lang w:val="en-US"/>
-        </w:rPr>
-        <w:t xml:space="preserve"> </w:t>
-      </w:r>
-      <w:r>
-        <w:rPr>
-          <w:lang w:val="en-US"/>
-        </w:rPr>
-        <w:t>Therefore, this</w:t>
-      </w:r>
-      <w:r>
-        <w:rPr>
-          <w:lang w:val="en-US"/>
-        </w:rPr>
-        <w:t xml:space="preserve"> project shows that machine learning models can help speed up the process of </w:t>
-      </w:r>
-      <w:r>
-        <w:rPr>
-          <w:lang w:val="en-US"/>
-        </w:rPr>
-        <w:t>diagnosis and</w:t>
-      </w:r>
-      <w:r>
-        <w:rPr>
-          <w:lang w:val="en-US"/>
-        </w:rPr>
-        <w:t xml:space="preserve"> </w:t>
-      </w:r>
-      <w:r>
-        <w:rPr>
-          <w:lang w:val="en-US"/>
-        </w:rPr>
-        <w:t xml:space="preserve">the right intervention can </w:t>
-      </w:r>
-      <w:r>
-        <w:rPr>
-          <w:lang w:val="en-US"/>
-        </w:rPr>
-        <w:t xml:space="preserve">prevent </w:t>
-      </w:r>
-      <w:r>
-        <w:rPr>
-          <w:lang w:val="en-US"/>
-        </w:rPr>
-        <w:t>a benign tumor from becoming malignant if diagnosed early.</w:t>
+        <w:ind w:left="709" w:firstLine="11"/>
+        <w:rPr>
+          <w:lang w:val="en-US"/>
+        </w:rPr>
+      </w:pPr>
+      <w:r>
+        <w:rPr>
+          <w:lang w:val="en-US"/>
+        </w:rPr>
+        <w:t>Our l</w:t>
+      </w:r>
+      <w:r>
+        <w:rPr>
+          <w:lang w:val="en-US"/>
+        </w:rPr>
+        <w:t xml:space="preserve">ogistic regression model for </w:t>
+      </w:r>
+      <w:r>
+        <w:rPr>
+          <w:lang w:val="en-US"/>
+        </w:rPr>
+        <w:t>the</w:t>
+      </w:r>
+      <w:r>
+        <w:rPr>
+          <w:lang w:val="en-US"/>
+        </w:rPr>
+        <w:t xml:space="preserve"> dataset had </w:t>
+      </w:r>
+      <w:r>
+        <w:rPr>
+          <w:lang w:val="en-US"/>
+        </w:rPr>
+        <w:t>a very</w:t>
+      </w:r>
+      <w:r>
+        <w:rPr>
+          <w:lang w:val="en-US"/>
+        </w:rPr>
+        <w:t xml:space="preserve"> high deviance even with optimization</w:t>
+      </w:r>
+      <w:r>
+        <w:rPr>
+          <w:lang w:val="en-US"/>
+        </w:rPr>
+        <w:t xml:space="preserve"> whereas random forest model had similar performance parameters but 60% </w:t>
+      </w:r>
+      <w:r>
+        <w:rPr>
+          <w:lang w:val="en-US"/>
+        </w:rPr>
+        <w:t>lower</w:t>
+      </w:r>
+      <w:r>
+        <w:rPr>
+          <w:lang w:val="en-US"/>
+        </w:rPr>
+        <w:t xml:space="preserve"> deviance</w:t>
+      </w:r>
+      <w:r>
+        <w:rPr>
+          <w:lang w:val="en-US"/>
+        </w:rPr>
+        <w:t>. Therefore, random forest was our preferred choice as the final model</w:t>
+      </w:r>
+      <w:r>
+        <w:rPr>
+          <w:lang w:val="en-US"/>
+        </w:rPr>
+        <w:t xml:space="preserve"> to be used in further applications.</w:t>
       </w:r>
     </w:p>
     <w:p>
@@ -415,49 +249,19 @@
         <w:rPr>
           <w:lang w:val="en-US"/>
         </w:rPr>
-        <w:t>The original dataset was collected over time</w:t>
-      </w:r>
-      <w:r>
-        <w:rPr>
-          <w:lang w:val="en-US"/>
-        </w:rPr>
-        <w:t xml:space="preserve"> using </w:t>
-      </w:r>
-      <w:r>
-        <w:rPr>
-          <w:lang w:val="en-US"/>
-        </w:rPr>
-        <w:t>f</w:t>
-      </w:r>
-      <w:r>
-        <w:rPr>
-          <w:lang w:val="en-US"/>
-        </w:rPr>
-        <w:t>ine</w:t>
-      </w:r>
-      <w:r>
-        <w:rPr>
-          <w:lang w:val="en-US"/>
-        </w:rPr>
-        <w:t>-n</w:t>
-      </w:r>
-      <w:r>
-        <w:rPr>
-          <w:lang w:val="en-US"/>
-        </w:rPr>
-        <w:t xml:space="preserve">eedle </w:t>
-      </w:r>
-      <w:r>
-        <w:rPr>
-          <w:lang w:val="en-US"/>
-        </w:rPr>
-        <w:t>a</w:t>
-      </w:r>
-      <w:r>
-        <w:rPr>
-          <w:lang w:val="en-US"/>
-        </w:rPr>
-        <w:t>spiration</w:t>
+        <w:t xml:space="preserve">My findings </w:t>
+      </w:r>
+      <w:r>
+        <w:rPr>
+          <w:lang w:val="en-US"/>
+        </w:rPr>
+        <w:t xml:space="preserve">agree with the existing literature </w:t>
+      </w:r>
+      <w:r>
+        <w:rPr>
+          <w:lang w:val="en-US"/>
+        </w:rPr>
+        <w:t>and confirm</w:t>
       </w:r>
       <w:r>
         <w:rPr>
@@ -469,25 +273,25 @@
         <w:rPr>
           <w:lang w:val="en-US"/>
         </w:rPr>
-        <w:t>(FNAs)</w:t>
-      </w:r>
-      <w:r>
-        <w:rPr>
-          <w:lang w:val="en-US"/>
-        </w:rPr>
-        <w:t xml:space="preserve"> technique</w:t>
-      </w:r>
-      <w:r>
-        <w:rPr>
-          <w:lang w:val="en-US"/>
-        </w:rPr>
-        <w:t xml:space="preserve">, and malignant tumors were confirmed </w:t>
-      </w:r>
-      <w:r>
-        <w:rPr>
-          <w:lang w:val="en-US"/>
-        </w:rPr>
-        <w:t>histologically.</w:t>
+        <w:t xml:space="preserve">that accurate machine learning models </w:t>
+      </w:r>
+      <w:r>
+        <w:rPr>
+          <w:lang w:val="en-US"/>
+        </w:rPr>
+        <w:t xml:space="preserve">must be </w:t>
+      </w:r>
+      <w:r>
+        <w:rPr>
+          <w:lang w:val="en-US"/>
+        </w:rPr>
+        <w:t xml:space="preserve">developed for early breast cancer diagnosis. </w:t>
+      </w:r>
+      <w:r>
+        <w:rPr>
+          <w:lang w:val="en-US"/>
+        </w:rPr>
+        <w:t>This</w:t>
       </w:r>
       <w:r>
         <w:rPr>
@@ -499,57 +303,115 @@
         <w:rPr>
           <w:lang w:val="en-US"/>
         </w:rPr>
-        <w:t>The o</w:t>
-      </w:r>
-      <w:r>
-        <w:rPr>
-          <w:lang w:val="en-US"/>
-        </w:rPr>
-        <w:t>riginal literature utilizing th</w:t>
-      </w:r>
-      <w:r>
-        <w:rPr>
-          <w:lang w:val="en-US"/>
-        </w:rPr>
-        <w:t>is</w:t>
-      </w:r>
-      <w:r>
-        <w:rPr>
-          <w:lang w:val="en-US"/>
-        </w:rPr>
-        <w:t xml:space="preserve"> dataset</w:t>
-      </w:r>
-      <w:r>
-        <w:rPr>
-          <w:lang w:val="en-US"/>
-        </w:rPr>
-        <w:t xml:space="preserve"> used a mathe</w:t>
-      </w:r>
-      <w:r>
-        <w:rPr>
-          <w:lang w:val="en-US"/>
-        </w:rPr>
-        <w:t>ma</w:t>
-      </w:r>
-      <w:r>
-        <w:rPr>
-          <w:lang w:val="en-US"/>
-        </w:rPr>
-        <w:t xml:space="preserve">tical method called </w:t>
-      </w:r>
-      <w:proofErr w:type="spellStart"/>
-      <w:r>
-        <w:rPr>
-          <w:lang w:val="en-US"/>
-        </w:rPr>
-        <w:t>multisurface</w:t>
-      </w:r>
-      <w:proofErr w:type="spellEnd"/>
-      <w:r>
-        <w:rPr>
-          <w:lang w:val="en-US"/>
-        </w:rPr>
-        <w:t xml:space="preserve"> pattern separation</w:t>
+        <w:t xml:space="preserve">project </w:t>
+      </w:r>
+      <w:r>
+        <w:rPr>
+          <w:lang w:val="en-US"/>
+        </w:rPr>
+        <w:t>provide</w:t>
+      </w:r>
+      <w:r>
+        <w:rPr>
+          <w:lang w:val="en-US"/>
+        </w:rPr>
+        <w:t>s</w:t>
+      </w:r>
+      <w:r>
+        <w:rPr>
+          <w:lang w:val="en-US"/>
+        </w:rPr>
+        <w:t xml:space="preserve"> a</w:t>
+      </w:r>
+      <w:r>
+        <w:rPr>
+          <w:lang w:val="en-US"/>
+        </w:rPr>
+        <w:t xml:space="preserve"> highly</w:t>
+      </w:r>
+      <w:r>
+        <w:rPr>
+          <w:lang w:val="en-US"/>
+        </w:rPr>
+        <w:t xml:space="preserve"> accurate and reliable machine learning </w:t>
+      </w:r>
+      <w:r>
+        <w:rPr>
+          <w:lang w:val="en-US"/>
+        </w:rPr>
+        <w:t xml:space="preserve">model for </w:t>
+      </w:r>
+      <w:r>
+        <w:rPr>
+          <w:lang w:val="en-US"/>
+        </w:rPr>
+        <w:t>predict</w:t>
+      </w:r>
+      <w:r>
+        <w:rPr>
+          <w:lang w:val="en-US"/>
+        </w:rPr>
+        <w:t xml:space="preserve">ing </w:t>
+      </w:r>
+      <w:r>
+        <w:rPr>
+          <w:lang w:val="en-US"/>
+        </w:rPr>
+        <w:t xml:space="preserve">breast cancer </w:t>
+      </w:r>
+      <w:r>
+        <w:rPr>
+          <w:lang w:val="en-US"/>
+        </w:rPr>
+        <w:t>tumor class and its degree of malignancy</w:t>
+      </w:r>
+      <w:r>
+        <w:rPr>
+          <w:lang w:val="en-US"/>
+        </w:rPr>
+        <w:t xml:space="preserve">. </w:t>
+      </w:r>
+      <w:r>
+        <w:rPr>
+          <w:lang w:val="en-US"/>
+        </w:rPr>
+        <w:t>S</w:t>
+      </w:r>
+      <w:r>
+        <w:rPr>
+          <w:lang w:val="en-US"/>
+        </w:rPr>
+        <w:t>tudies have shown that detecting breast cancer early</w:t>
+      </w:r>
+      <w:r>
+        <w:rPr>
+          <w:lang w:val="en-US"/>
+        </w:rPr>
+        <w:t xml:space="preserve"> through screening technique</w:t>
+      </w:r>
+      <w:r>
+        <w:rPr>
+          <w:lang w:val="en-US"/>
+        </w:rPr>
+        <w:t>s</w:t>
+      </w:r>
+      <w:r>
+        <w:rPr>
+          <w:lang w:val="en-US"/>
+        </w:rPr>
+        <w:t xml:space="preserve"> can </w:t>
+      </w:r>
+      <w:r>
+        <w:rPr>
+          <w:lang w:val="en-US"/>
+        </w:rPr>
+        <w:t xml:space="preserve">reduce the </w:t>
+      </w:r>
+      <w:r>
+        <w:rPr>
+          <w:lang w:val="en-US"/>
+        </w:rPr>
+        <w:t>associated</w:t>
       </w:r>
       <w:r>
         <w:rPr>
@@ -561,58 +423,38 @@
         <w:rPr>
           <w:lang w:val="en-US"/>
         </w:rPr>
-        <w:t>which</w:t>
-      </w:r>
-      <w:r>
-        <w:rPr>
-          <w:lang w:val="en-US"/>
-        </w:rPr>
-        <w:t xml:space="preserve"> is a linear </w:t>
-      </w:r>
-      <w:r>
-        <w:rPr>
-          <w:lang w:val="en-US"/>
-        </w:rPr>
-        <w:t>programming-based</w:t>
-      </w:r>
-      <w:r>
-        <w:rPr>
-          <w:lang w:val="en-US"/>
-        </w:rPr>
-        <w:t xml:space="preserve"> method and</w:t>
-      </w:r>
-      <w:r>
-        <w:rPr>
-          <w:lang w:val="en-US"/>
-        </w:rPr>
-        <w:t xml:space="preserve"> is used to </w:t>
-      </w:r>
-      <w:r>
-        <w:rPr>
-          <w:lang w:val="en-US"/>
-        </w:rPr>
-        <w:t>distinguish between 2 different patterned datasets.</w:t>
+        <w:t>mortality</w:t>
+      </w:r>
+      <w:r>
+        <w:rPr>
+          <w:lang w:val="en-US"/>
+        </w:rPr>
+        <w:t xml:space="preserve"> by</w:t>
+      </w:r>
+      <w:r>
+        <w:rPr>
+          <w:lang w:val="en-US"/>
+        </w:rPr>
+        <w:t xml:space="preserve"> </w:t>
+      </w:r>
+      <w:r>
+        <w:rPr>
+          <w:lang w:val="en-US"/>
+        </w:rPr>
+        <w:t>13-16%</w:t>
+      </w:r>
+      <w:r>
+        <w:rPr>
+          <w:lang w:val="en-US"/>
+        </w:rPr>
+        <w:t>.</w:t>
       </w:r>
       <w:r>
         <w:rPr>
           <w:vertAlign w:val="superscript"/>
           <w:lang w:val="en-US"/>
         </w:rPr>
-        <w:t>[</w:t>
-      </w:r>
-      <w:r>
-        <w:rPr>
-          <w:vertAlign w:val="superscript"/>
-          <w:lang w:val="en-US"/>
-        </w:rPr>
-        <w:t>2</w:t>
-      </w:r>
-      <w:r>
-        <w:rPr>
-          <w:vertAlign w:val="superscript"/>
-          <w:lang w:val="en-US"/>
-        </w:rPr>
-        <w:t>]</w:t>
+        <w:t>[1]</w:t>
       </w:r>
       <w:r>
         <w:rPr>
@@ -624,19 +466,19 @@
         <w:rPr>
           <w:lang w:val="en-US"/>
         </w:rPr>
-        <w:t>The authors</w:t>
-      </w:r>
-      <w:r>
-        <w:rPr>
-          <w:lang w:val="en-US"/>
-        </w:rPr>
-        <w:t xml:space="preserve"> used the</w:t>
-      </w:r>
-      <w:r>
-        <w:rPr>
-          <w:lang w:val="en-US"/>
-        </w:rPr>
-        <w:t xml:space="preserve"> 11</w:t>
+        <w:t xml:space="preserve">Therefore, </w:t>
+      </w:r>
+      <w:r>
+        <w:rPr>
+          <w:lang w:val="en-US"/>
+        </w:rPr>
+        <w:t xml:space="preserve">machine learning models can help speed up the process of </w:t>
+      </w:r>
+      <w:r>
+        <w:rPr>
+          <w:lang w:val="en-US"/>
+        </w:rPr>
+        <w:t>diagnosis and</w:t>
       </w:r>
       <w:r>
         <w:rPr>
@@ -648,50 +490,110 @@
         <w:rPr>
           <w:lang w:val="en-US"/>
         </w:rPr>
+        <w:t xml:space="preserve">the right intervention can </w:t>
+      </w:r>
+      <w:r>
+        <w:rPr>
+          <w:lang w:val="en-US"/>
+        </w:rPr>
+        <w:t xml:space="preserve">prevent </w:t>
+      </w:r>
+      <w:r>
+        <w:rPr>
+          <w:lang w:val="en-US"/>
+        </w:rPr>
+        <w:t>a benign tumor from becoming malignant if diagnosed early.</w:t>
+      </w:r>
+      <w:r>
+        <w:rPr>
+          <w:lang w:val="en-US"/>
+        </w:rPr>
+        <w:t xml:space="preserve"> </w:t>
+      </w:r>
+      <w:r>
+        <w:rPr>
+          <w:lang w:val="en-US"/>
+        </w:rPr>
+        <w:t>In addition to this, w</w:t>
+      </w:r>
+      <w:r>
+        <w:rPr>
+          <w:lang w:val="en-US"/>
+        </w:rPr>
+        <w:t xml:space="preserve">e can use the measure of </w:t>
+      </w:r>
+      <w:r>
+        <w:rPr>
+          <w:lang w:val="en-US"/>
+        </w:rPr>
+        <w:t xml:space="preserve">the </w:t>
+      </w:r>
+      <w:r>
+        <w:rPr>
+          <w:lang w:val="en-US"/>
+        </w:rPr>
+        <w:t>degree of malignancy</w:t>
+      </w:r>
+      <w:r>
+        <w:rPr>
+          <w:lang w:val="en-US"/>
+        </w:rPr>
+        <w:t xml:space="preserve"> to further classify the</w:t>
+      </w:r>
+      <w:r>
+        <w:rPr>
+          <w:lang w:val="en-US"/>
+        </w:rPr>
+        <w:t xml:space="preserve"> breast</w:t>
+      </w:r>
+      <w:r>
+        <w:rPr>
+          <w:lang w:val="en-US"/>
+        </w:rPr>
+        <w:t xml:space="preserve"> tumors </w:t>
+      </w:r>
+      <w:r>
+        <w:rPr>
+          <w:lang w:val="en-US"/>
+        </w:rPr>
+        <w:t xml:space="preserve">into more </w:t>
+      </w:r>
+      <w:r>
+        <w:rPr>
+          <w:lang w:val="en-US"/>
+        </w:rPr>
+        <w:t xml:space="preserve">refined </w:t>
+      </w:r>
+      <w:r>
+        <w:rPr>
+          <w:lang w:val="en-US"/>
+        </w:rPr>
         <w:lastRenderedPageBreak/>
-        <w:t>parameters of breast cytology to show and confirm that the method is also applicable to the diagnosis of breast cancer and can help</w:t>
-      </w:r>
-      <w:r>
-        <w:rPr>
-          <w:lang w:val="en-US"/>
-        </w:rPr>
-        <w:t xml:space="preserve"> classify th</w:t>
-      </w:r>
-      <w:r>
-        <w:rPr>
-          <w:lang w:val="en-US"/>
-        </w:rPr>
-        <w:t>em</w:t>
-      </w:r>
-      <w:r>
-        <w:rPr>
-          <w:lang w:val="en-US"/>
-        </w:rPr>
-        <w:t xml:space="preserve">. </w:t>
-      </w:r>
-      <w:r>
-        <w:rPr>
-          <w:lang w:val="en-US"/>
-        </w:rPr>
-        <w:t>Using linear programming, they were able to correctly classify 369/370</w:t>
-      </w:r>
-      <w:r>
-        <w:rPr>
-          <w:lang w:val="en-US"/>
-        </w:rPr>
-        <w:t xml:space="preserve"> samples</w:t>
-      </w:r>
-      <w:r>
-        <w:rPr>
-          <w:lang w:val="en-US"/>
-        </w:rPr>
-        <w:t xml:space="preserve"> (~99% accuracy)</w:t>
-      </w:r>
-      <w:r>
-        <w:rPr>
-          <w:lang w:val="en-US"/>
-        </w:rPr>
-        <w:t>,</w:t>
+        <w:t xml:space="preserve">categories </w:t>
+      </w:r>
+      <w:r>
+        <w:rPr>
+          <w:lang w:val="en-US"/>
+        </w:rPr>
+        <w:t>and</w:t>
+      </w:r>
+      <w:r>
+        <w:rPr>
+          <w:lang w:val="en-US"/>
+        </w:rPr>
+        <w:t xml:space="preserve"> the</w:t>
+      </w:r>
+      <w:r>
+        <w:rPr>
+          <w:lang w:val="en-US"/>
+        </w:rPr>
+        <w:t xml:space="preserve"> right intervention can </w:t>
+      </w:r>
+      <w:r>
+        <w:rPr>
+          <w:lang w:val="en-US"/>
+        </w:rPr>
+        <w:t>slow</w:t>
       </w:r>
       <w:r>
         <w:rPr>
@@ -703,210 +605,34 @@
         <w:rPr>
           <w:lang w:val="en-US"/>
         </w:rPr>
-        <w:t xml:space="preserve">out of which </w:t>
-      </w:r>
-      <w:r>
-        <w:rPr>
-          <w:lang w:val="en-US"/>
-        </w:rPr>
-        <w:t xml:space="preserve">201 of them were benign and 169 malignant. </w:t>
-      </w:r>
-      <w:r>
-        <w:rPr>
-          <w:lang w:val="en-US"/>
-        </w:rPr>
-        <w:t>Since then, t</w:t>
-      </w:r>
-      <w:r>
-        <w:rPr>
-          <w:lang w:val="en-US"/>
-        </w:rPr>
-        <w:t xml:space="preserve">here </w:t>
-      </w:r>
-      <w:r>
-        <w:rPr>
-          <w:lang w:val="en-US"/>
-        </w:rPr>
-        <w:t>ha</w:t>
-      </w:r>
-      <w:r>
-        <w:rPr>
-          <w:lang w:val="en-US"/>
-        </w:rPr>
-        <w:t>ve</w:t>
-      </w:r>
-      <w:r>
-        <w:rPr>
-          <w:lang w:val="en-US"/>
-        </w:rPr>
-        <w:t xml:space="preserve"> been various other </w:t>
-      </w:r>
-      <w:r>
-        <w:rPr>
-          <w:lang w:val="en-US"/>
-        </w:rPr>
-        <w:t xml:space="preserve">computational </w:t>
-      </w:r>
-      <w:r>
-        <w:rPr>
-          <w:lang w:val="en-US"/>
-        </w:rPr>
-        <w:t>analys</w:t>
-      </w:r>
-      <w:r>
-        <w:rPr>
-          <w:lang w:val="en-US"/>
-        </w:rPr>
-        <w:t>e</w:t>
-      </w:r>
-      <w:r>
-        <w:rPr>
-          <w:lang w:val="en-US"/>
-        </w:rPr>
-        <w:t>s done on this dataset</w:t>
-      </w:r>
-      <w:r>
-        <w:rPr>
-          <w:lang w:val="en-US"/>
-        </w:rPr>
-        <w:t>,</w:t>
-      </w:r>
-      <w:r>
-        <w:rPr>
-          <w:lang w:val="en-US"/>
-        </w:rPr>
-        <w:t xml:space="preserve"> </w:t>
-      </w:r>
-      <w:r>
-        <w:rPr>
-          <w:lang w:val="en-US"/>
-        </w:rPr>
-        <w:t xml:space="preserve">using high level machine learning algorithms such as </w:t>
-      </w:r>
-      <w:r>
-        <w:rPr>
-          <w:lang w:val="en-US"/>
-        </w:rPr>
-        <w:t>s</w:t>
-      </w:r>
-      <w:r>
-        <w:rPr>
-          <w:lang w:val="en-US"/>
-        </w:rPr>
-        <w:t>uppor</w:t>
-      </w:r>
-      <w:r>
-        <w:rPr>
-          <w:lang w:val="en-US"/>
-        </w:rPr>
-        <w:t xml:space="preserve">t </w:t>
-      </w:r>
-      <w:r>
-        <w:rPr>
-          <w:lang w:val="en-US"/>
-        </w:rPr>
-        <w:t>vector machine,</w:t>
-      </w:r>
-      <w:r>
-        <w:rPr>
-          <w:vertAlign w:val="superscript"/>
-          <w:lang w:val="en-US"/>
-        </w:rPr>
-        <w:t>[</w:t>
-      </w:r>
-      <w:r>
-        <w:rPr>
-          <w:vertAlign w:val="superscript"/>
-          <w:lang w:val="en-US"/>
-        </w:rPr>
-        <w:t>3</w:t>
-      </w:r>
-      <w:r>
-        <w:rPr>
-          <w:vertAlign w:val="superscript"/>
-          <w:lang w:val="en-US"/>
-        </w:rPr>
-        <w:t>]</w:t>
-      </w:r>
-      <w:r>
-        <w:rPr>
-          <w:lang w:val="en-US"/>
-        </w:rPr>
-        <w:t xml:space="preserve"> </w:t>
-      </w:r>
-      <w:r>
-        <w:rPr>
-          <w:lang w:val="en-US"/>
-        </w:rPr>
-        <w:t>convolutional</w:t>
-      </w:r>
-      <w:r>
-        <w:rPr>
-          <w:lang w:val="en-US"/>
-        </w:rPr>
-        <w:t xml:space="preserve"> neural </w:t>
-      </w:r>
-      <w:r>
-        <w:rPr>
-          <w:lang w:val="en-US"/>
-        </w:rPr>
-        <w:t>network</w:t>
-      </w:r>
-      <w:r>
-        <w:rPr>
-          <w:lang w:val="en-US"/>
-        </w:rPr>
-        <w:t>,</w:t>
-      </w:r>
-      <w:r>
-        <w:rPr>
-          <w:vertAlign w:val="superscript"/>
-          <w:lang w:val="en-US"/>
-        </w:rPr>
-        <w:t>[</w:t>
-      </w:r>
-      <w:r>
-        <w:rPr>
-          <w:vertAlign w:val="superscript"/>
-          <w:lang w:val="en-US"/>
-        </w:rPr>
-        <w:t>4</w:t>
-      </w:r>
-      <w:r>
-        <w:rPr>
-          <w:vertAlign w:val="superscript"/>
-          <w:lang w:val="en-US"/>
-        </w:rPr>
-        <w:t>]</w:t>
-      </w:r>
-      <w:r>
-        <w:rPr>
-          <w:lang w:val="en-US"/>
-        </w:rPr>
-        <w:t xml:space="preserve"> to classify these tumor types</w:t>
-      </w:r>
-      <w:r>
-        <w:rPr>
-          <w:lang w:val="en-US"/>
-        </w:rPr>
-        <w:t>, with their respective accuracy being around ~9</w:t>
-      </w:r>
-      <w:r>
-        <w:rPr>
-          <w:lang w:val="en-US"/>
-        </w:rPr>
-        <w:t>5</w:t>
-      </w:r>
-      <w:r>
-        <w:rPr>
-          <w:lang w:val="en-US"/>
-        </w:rPr>
-        <w:t>-97%.</w:t>
+        <w:t>the</w:t>
+      </w:r>
+      <w:r>
+        <w:rPr>
+          <w:lang w:val="en-US"/>
+        </w:rPr>
+        <w:t xml:space="preserve"> progression</w:t>
+      </w:r>
+      <w:r>
+        <w:rPr>
+          <w:lang w:val="en-US"/>
+        </w:rPr>
+        <w:t xml:space="preserve"> and possibly prevent breast cancer</w:t>
+      </w:r>
+      <w:r>
+        <w:rPr>
+          <w:lang w:val="en-US"/>
+        </w:rPr>
+        <w:t>, if diagnosed early.</w:t>
       </w:r>
     </w:p>
     <w:p>
       <w:pPr>
         <w:pStyle w:val="ListParagraph"/>
+        <w:numPr>
+          <w:ilvl w:val="0"/>
+          <w:numId w:val="1"/>
+        </w:numPr>
         <w:spacing w:line="480" w:lineRule="auto"/>
         <w:rPr>
           <w:lang w:val="en-US"/>
@@ -916,13 +642,19 @@
         <w:rPr>
           <w:lang w:val="en-US"/>
         </w:rPr>
-        <w:t xml:space="preserve">In this project, </w:t>
-      </w:r>
-      <w:r>
-        <w:rPr>
-          <w:lang w:val="en-US"/>
-        </w:rPr>
-        <w:t>I</w:t>
+        <w:t>The original dataset was collected over time</w:t>
+      </w:r>
+      <w:r>
+        <w:rPr>
+          <w:lang w:val="en-US"/>
+        </w:rPr>
+        <w:t xml:space="preserve"> using</w:t>
+      </w:r>
+      <w:r>
+        <w:rPr>
+          <w:lang w:val="en-US"/>
+        </w:rPr>
+        <w:t xml:space="preserve"> the</w:t>
       </w:r>
       <w:r>
         <w:rPr>
@@ -934,90 +666,1136 @@
         <w:rPr>
           <w:lang w:val="en-US"/>
         </w:rPr>
-        <w:t>developed</w:t>
-      </w:r>
-      <w:r>
-        <w:rPr>
-          <w:lang w:val="en-US"/>
-        </w:rPr>
-        <w:t xml:space="preserve"> a simple machine learning model using well known methods like logistic regression model and random forest to achieve a</w:t>
-      </w:r>
-      <w:r>
-        <w:rPr>
-          <w:lang w:val="en-US"/>
-        </w:rPr>
-        <w:t>n appreciable</w:t>
-      </w:r>
-      <w:r>
-        <w:rPr>
-          <w:lang w:val="en-US"/>
-        </w:rPr>
-        <w:t xml:space="preserve"> accuracy and </w:t>
-      </w:r>
-      <w:r>
-        <w:rPr>
-          <w:lang w:val="en-US"/>
-        </w:rPr>
-        <w:t xml:space="preserve">was able to </w:t>
-      </w:r>
-      <w:r>
-        <w:rPr>
-          <w:lang w:val="en-US"/>
-        </w:rPr>
-        <w:t>c</w:t>
-      </w:r>
-      <w:r>
-        <w:rPr>
-          <w:lang w:val="en-US"/>
-        </w:rPr>
-        <w:t>o</w:t>
-      </w:r>
-      <w:r>
-        <w:rPr>
-          <w:lang w:val="en-US"/>
-        </w:rPr>
-        <w:t xml:space="preserve">me up with a novel </w:t>
-      </w:r>
-      <w:r>
-        <w:rPr>
-          <w:lang w:val="en-US"/>
-        </w:rPr>
-        <w:t>prediction of degree of malignancy using PCA and linear regression</w:t>
-      </w:r>
-      <w:r>
-        <w:rPr>
-          <w:lang w:val="en-US"/>
-        </w:rPr>
-        <w:t xml:space="preserve"> under the guidance of Dr. Brian Cox.</w:t>
+        <w:t>f</w:t>
+      </w:r>
+      <w:r>
+        <w:rPr>
+          <w:lang w:val="en-US"/>
+        </w:rPr>
+        <w:t>ine</w:t>
+      </w:r>
+      <w:r>
+        <w:rPr>
+          <w:lang w:val="en-US"/>
+        </w:rPr>
+        <w:t>-n</w:t>
+      </w:r>
+      <w:r>
+        <w:rPr>
+          <w:lang w:val="en-US"/>
+        </w:rPr>
+        <w:t xml:space="preserve">eedle </w:t>
+      </w:r>
+      <w:r>
+        <w:rPr>
+          <w:lang w:val="en-US"/>
+        </w:rPr>
+        <w:t>a</w:t>
+      </w:r>
+      <w:r>
+        <w:rPr>
+          <w:lang w:val="en-US"/>
+        </w:rPr>
+        <w:t>spiration</w:t>
+      </w:r>
+      <w:r>
+        <w:rPr>
+          <w:lang w:val="en-US"/>
+        </w:rPr>
+        <w:t xml:space="preserve"> </w:t>
+      </w:r>
+      <w:r>
+        <w:rPr>
+          <w:lang w:val="en-US"/>
+        </w:rPr>
+        <w:t>(FNAs)</w:t>
+      </w:r>
+      <w:r>
+        <w:rPr>
+          <w:lang w:val="en-US"/>
+        </w:rPr>
+        <w:t xml:space="preserve"> technique</w:t>
+      </w:r>
+      <w:r>
+        <w:rPr>
+          <w:lang w:val="en-US"/>
+        </w:rPr>
+        <w:t xml:space="preserve">, and malignant tumors were confirmed </w:t>
+      </w:r>
+      <w:r>
+        <w:rPr>
+          <w:lang w:val="en-US"/>
+        </w:rPr>
+        <w:t>histologically.</w:t>
+      </w:r>
+      <w:r>
+        <w:rPr>
+          <w:lang w:val="en-US"/>
+        </w:rPr>
+        <w:t xml:space="preserve"> </w:t>
+      </w:r>
+      <w:r>
+        <w:rPr>
+          <w:lang w:val="en-US"/>
+        </w:rPr>
+        <w:t>The o</w:t>
+      </w:r>
+      <w:r>
+        <w:rPr>
+          <w:lang w:val="en-US"/>
+        </w:rPr>
+        <w:t>riginal literature utilizing th</w:t>
+      </w:r>
+      <w:r>
+        <w:rPr>
+          <w:lang w:val="en-US"/>
+        </w:rPr>
+        <w:t>is</w:t>
+      </w:r>
+      <w:r>
+        <w:rPr>
+          <w:lang w:val="en-US"/>
+        </w:rPr>
+        <w:t xml:space="preserve"> dataset</w:t>
+      </w:r>
+      <w:r>
+        <w:rPr>
+          <w:lang w:val="en-US"/>
+        </w:rPr>
+        <w:t xml:space="preserve"> used a mathe</w:t>
+      </w:r>
+      <w:r>
+        <w:rPr>
+          <w:lang w:val="en-US"/>
+        </w:rPr>
+        <w:t>ma</w:t>
+      </w:r>
+      <w:r>
+        <w:rPr>
+          <w:lang w:val="en-US"/>
+        </w:rPr>
+        <w:t xml:space="preserve">tical method called </w:t>
+      </w:r>
+      <w:proofErr w:type="spellStart"/>
+      <w:r>
+        <w:rPr>
+          <w:lang w:val="en-US"/>
+        </w:rPr>
+        <w:t>multisurface</w:t>
+      </w:r>
+      <w:proofErr w:type="spellEnd"/>
+      <w:r>
+        <w:rPr>
+          <w:lang w:val="en-US"/>
+        </w:rPr>
+        <w:t xml:space="preserve"> pattern separation</w:t>
+      </w:r>
+      <w:r>
+        <w:rPr>
+          <w:lang w:val="en-US"/>
+        </w:rPr>
+        <w:t xml:space="preserve"> </w:t>
+      </w:r>
+      <w:r>
+        <w:rPr>
+          <w:lang w:val="en-US"/>
+        </w:rPr>
+        <w:t>which</w:t>
+      </w:r>
+      <w:r>
+        <w:rPr>
+          <w:lang w:val="en-US"/>
+        </w:rPr>
+        <w:t xml:space="preserve"> is a linear </w:t>
+      </w:r>
+      <w:r>
+        <w:rPr>
+          <w:lang w:val="en-US"/>
+        </w:rPr>
+        <w:t>programming-based</w:t>
+      </w:r>
+      <w:r>
+        <w:rPr>
+          <w:lang w:val="en-US"/>
+        </w:rPr>
+        <w:t xml:space="preserve"> method </w:t>
+      </w:r>
+      <w:r>
+        <w:rPr>
+          <w:lang w:val="en-US"/>
+        </w:rPr>
+        <w:t xml:space="preserve">used to </w:t>
+      </w:r>
+      <w:r>
+        <w:rPr>
+          <w:lang w:val="en-US"/>
+        </w:rPr>
+        <w:t>distinguish between 2 different patterned datasets.</w:t>
+      </w:r>
+      <w:r>
+        <w:rPr>
+          <w:vertAlign w:val="superscript"/>
+          <w:lang w:val="en-US"/>
+        </w:rPr>
+        <w:t>[</w:t>
+      </w:r>
+      <w:r>
+        <w:rPr>
+          <w:vertAlign w:val="superscript"/>
+          <w:lang w:val="en-US"/>
+        </w:rPr>
+        <w:t>2</w:t>
+      </w:r>
+      <w:r>
+        <w:rPr>
+          <w:vertAlign w:val="superscript"/>
+          <w:lang w:val="en-US"/>
+        </w:rPr>
+        <w:t>]</w:t>
+      </w:r>
+      <w:r>
+        <w:rPr>
+          <w:lang w:val="en-US"/>
+        </w:rPr>
+        <w:t xml:space="preserve"> </w:t>
+      </w:r>
+      <w:r>
+        <w:rPr>
+          <w:lang w:val="en-US"/>
+        </w:rPr>
+        <w:t>The authors</w:t>
+      </w:r>
+      <w:r>
+        <w:rPr>
+          <w:lang w:val="en-US"/>
+        </w:rPr>
+        <w:t xml:space="preserve"> used the</w:t>
+      </w:r>
+      <w:r>
+        <w:rPr>
+          <w:lang w:val="en-US"/>
+        </w:rPr>
+        <w:t xml:space="preserve"> 11</w:t>
+      </w:r>
+      <w:r>
+        <w:rPr>
+          <w:lang w:val="en-US"/>
+        </w:rPr>
+        <w:t xml:space="preserve"> parameters of breast cytology to show and confirm that the method is also applicable to the diagnosis of breast cancer and can help</w:t>
+      </w:r>
+      <w:r>
+        <w:rPr>
+          <w:lang w:val="en-US"/>
+        </w:rPr>
+        <w:t xml:space="preserve"> classify th</w:t>
+      </w:r>
+      <w:r>
+        <w:rPr>
+          <w:lang w:val="en-US"/>
+        </w:rPr>
+        <w:t>em</w:t>
+      </w:r>
+      <w:r>
+        <w:rPr>
+          <w:lang w:val="en-US"/>
+        </w:rPr>
+        <w:t xml:space="preserve">. </w:t>
+      </w:r>
+      <w:r>
+        <w:rPr>
+          <w:lang w:val="en-US"/>
+        </w:rPr>
+        <w:t>Using linear programming, they correctly classif</w:t>
+      </w:r>
+      <w:r>
+        <w:rPr>
+          <w:lang w:val="en-US"/>
+        </w:rPr>
+        <w:t>ied</w:t>
+      </w:r>
+      <w:r>
+        <w:rPr>
+          <w:lang w:val="en-US"/>
+        </w:rPr>
+        <w:t xml:space="preserve"> 369/370</w:t>
+      </w:r>
+      <w:r>
+        <w:rPr>
+          <w:lang w:val="en-US"/>
+        </w:rPr>
+        <w:t xml:space="preserve"> samples</w:t>
+      </w:r>
+      <w:r>
+        <w:rPr>
+          <w:lang w:val="en-US"/>
+        </w:rPr>
+        <w:t xml:space="preserve"> (~99% accuracy)</w:t>
+      </w:r>
+      <w:r>
+        <w:rPr>
+          <w:lang w:val="en-US"/>
+        </w:rPr>
+        <w:t>,</w:t>
+      </w:r>
+      <w:r>
+        <w:rPr>
+          <w:lang w:val="en-US"/>
+        </w:rPr>
+        <w:t xml:space="preserve"> </w:t>
+      </w:r>
+      <w:r>
+        <w:rPr>
+          <w:lang w:val="en-US"/>
+        </w:rPr>
+        <w:t xml:space="preserve">out of which </w:t>
+      </w:r>
+      <w:r>
+        <w:rPr>
+          <w:lang w:val="en-US"/>
+        </w:rPr>
+        <w:t xml:space="preserve">201 of them were benign and 169 malignant. </w:t>
+      </w:r>
+      <w:r>
+        <w:rPr>
+          <w:lang w:val="en-US"/>
+        </w:rPr>
+        <w:t>Since then, t</w:t>
+      </w:r>
+      <w:r>
+        <w:rPr>
+          <w:lang w:val="en-US"/>
+        </w:rPr>
+        <w:t xml:space="preserve">here </w:t>
+      </w:r>
+      <w:r>
+        <w:rPr>
+          <w:lang w:val="en-US"/>
+        </w:rPr>
+        <w:t>ha</w:t>
+      </w:r>
+      <w:r>
+        <w:rPr>
+          <w:lang w:val="en-US"/>
+        </w:rPr>
+        <w:t>ve</w:t>
+      </w:r>
+      <w:r>
+        <w:rPr>
+          <w:lang w:val="en-US"/>
+        </w:rPr>
+        <w:t xml:space="preserve"> been various other </w:t>
+      </w:r>
+      <w:r>
+        <w:rPr>
+          <w:lang w:val="en-US"/>
+        </w:rPr>
+        <w:t xml:space="preserve">computational </w:t>
+      </w:r>
+      <w:r>
+        <w:rPr>
+          <w:lang w:val="en-US"/>
+        </w:rPr>
+        <w:t>analys</w:t>
+      </w:r>
+      <w:r>
+        <w:rPr>
+          <w:lang w:val="en-US"/>
+        </w:rPr>
+        <w:t>e</w:t>
+      </w:r>
+      <w:r>
+        <w:rPr>
+          <w:lang w:val="en-US"/>
+        </w:rPr>
+        <w:t>s on this dataset</w:t>
+      </w:r>
+      <w:r>
+        <w:rPr>
+          <w:lang w:val="en-US"/>
+        </w:rPr>
+        <w:t>,</w:t>
+      </w:r>
+      <w:r>
+        <w:rPr>
+          <w:lang w:val="en-US"/>
+        </w:rPr>
+        <w:t xml:space="preserve"> </w:t>
+      </w:r>
+      <w:r>
+        <w:rPr>
+          <w:lang w:val="en-US"/>
+        </w:rPr>
+        <w:t>using high</w:t>
+      </w:r>
+      <w:r>
+        <w:rPr>
+          <w:lang w:val="en-US"/>
+        </w:rPr>
+        <w:t>-</w:t>
+      </w:r>
+      <w:r>
+        <w:rPr>
+          <w:lang w:val="en-US"/>
+        </w:rPr>
+        <w:t xml:space="preserve">level machine learning algorithms such as </w:t>
+      </w:r>
+      <w:r>
+        <w:rPr>
+          <w:lang w:val="en-US"/>
+        </w:rPr>
+        <w:t>s</w:t>
+      </w:r>
+      <w:r>
+        <w:rPr>
+          <w:lang w:val="en-US"/>
+        </w:rPr>
+        <w:t>uppor</w:t>
+      </w:r>
+      <w:r>
+        <w:rPr>
+          <w:lang w:val="en-US"/>
+        </w:rPr>
+        <w:t xml:space="preserve">t </w:t>
+      </w:r>
+      <w:r>
+        <w:rPr>
+          <w:lang w:val="en-US"/>
+        </w:rPr>
+        <w:t>vector machine,</w:t>
+      </w:r>
+      <w:r>
+        <w:rPr>
+          <w:vertAlign w:val="superscript"/>
+          <w:lang w:val="en-US"/>
+        </w:rPr>
+        <w:t>[</w:t>
+      </w:r>
+      <w:r>
+        <w:rPr>
+          <w:vertAlign w:val="superscript"/>
+          <w:lang w:val="en-US"/>
+        </w:rPr>
+        <w:t>3</w:t>
+      </w:r>
+      <w:r>
+        <w:rPr>
+          <w:vertAlign w:val="superscript"/>
+          <w:lang w:val="en-US"/>
+        </w:rPr>
+        <w:t>]</w:t>
+      </w:r>
+      <w:r>
+        <w:rPr>
+          <w:lang w:val="en-US"/>
+        </w:rPr>
+        <w:t xml:space="preserve"> </w:t>
+      </w:r>
+      <w:r>
+        <w:rPr>
+          <w:lang w:val="en-US"/>
+        </w:rPr>
+        <w:t>convolutional</w:t>
+      </w:r>
+      <w:r>
+        <w:rPr>
+          <w:lang w:val="en-US"/>
+        </w:rPr>
+        <w:t xml:space="preserve"> neural </w:t>
+      </w:r>
+      <w:r>
+        <w:rPr>
+          <w:lang w:val="en-US"/>
+        </w:rPr>
+        <w:t>network</w:t>
+      </w:r>
+      <w:r>
+        <w:rPr>
+          <w:lang w:val="en-US"/>
+        </w:rPr>
+        <w:t>,</w:t>
+      </w:r>
+      <w:r>
+        <w:rPr>
+          <w:vertAlign w:val="superscript"/>
+          <w:lang w:val="en-US"/>
+        </w:rPr>
+        <w:t>[</w:t>
+      </w:r>
+      <w:r>
+        <w:rPr>
+          <w:vertAlign w:val="superscript"/>
+          <w:lang w:val="en-US"/>
+        </w:rPr>
+        <w:t>4</w:t>
+      </w:r>
+      <w:r>
+        <w:rPr>
+          <w:vertAlign w:val="superscript"/>
+          <w:lang w:val="en-US"/>
+        </w:rPr>
+        <w:t>]</w:t>
+      </w:r>
+      <w:r>
+        <w:rPr>
+          <w:lang w:val="en-US"/>
+        </w:rPr>
+        <w:t xml:space="preserve"> to classify these tumor types</w:t>
+      </w:r>
+      <w:r>
+        <w:rPr>
+          <w:lang w:val="en-US"/>
+        </w:rPr>
+        <w:t xml:space="preserve"> with their respective accuracy being around ~9</w:t>
+      </w:r>
+      <w:r>
+        <w:rPr>
+          <w:lang w:val="en-US"/>
+        </w:rPr>
+        <w:t>5</w:t>
+      </w:r>
+      <w:r>
+        <w:rPr>
+          <w:lang w:val="en-US"/>
+        </w:rPr>
+        <w:t>-97%.</w:t>
       </w:r>
     </w:p>
     <w:p>
       <w:pPr>
+        <w:pStyle w:val="ListParagraph"/>
         <w:spacing w:line="480" w:lineRule="auto"/>
         <w:rPr>
           <w:lang w:val="en-US"/>
         </w:rPr>
       </w:pPr>
+      <w:r>
+        <w:rPr>
+          <w:lang w:val="en-US"/>
+        </w:rPr>
+        <w:t xml:space="preserve">In this project, </w:t>
+      </w:r>
+      <w:r>
+        <w:rPr>
+          <w:lang w:val="en-US"/>
+        </w:rPr>
+        <w:t>I</w:t>
+      </w:r>
+      <w:r>
+        <w:rPr>
+          <w:lang w:val="en-US"/>
+        </w:rPr>
+        <w:t xml:space="preserve"> </w:t>
+      </w:r>
+      <w:r>
+        <w:rPr>
+          <w:lang w:val="en-US"/>
+        </w:rPr>
+        <w:t>developed</w:t>
+      </w:r>
+      <w:r>
+        <w:rPr>
+          <w:lang w:val="en-US"/>
+        </w:rPr>
+        <w:t xml:space="preserve"> a simple machine learning model using well</w:t>
+      </w:r>
+      <w:r>
+        <w:rPr>
+          <w:lang w:val="en-US"/>
+        </w:rPr>
+        <w:t>-</w:t>
+      </w:r>
+      <w:r>
+        <w:rPr>
+          <w:lang w:val="en-US"/>
+        </w:rPr>
+        <w:t>known methods like logistic regression model and random forest to achieve a</w:t>
+      </w:r>
+      <w:r>
+        <w:rPr>
+          <w:lang w:val="en-US"/>
+        </w:rPr>
+        <w:t>n appreciable</w:t>
+      </w:r>
+      <w:r>
+        <w:rPr>
+          <w:lang w:val="en-US"/>
+        </w:rPr>
+        <w:t xml:space="preserve"> accuracy</w:t>
+      </w:r>
+      <w:r>
+        <w:rPr>
+          <w:lang w:val="en-US"/>
+        </w:rPr>
+        <w:t xml:space="preserve"> (~95%)</w:t>
+      </w:r>
+      <w:r>
+        <w:rPr>
+          <w:lang w:val="en-US"/>
+        </w:rPr>
+        <w:t xml:space="preserve">. In addition, I </w:t>
+      </w:r>
+      <w:r>
+        <w:rPr>
+          <w:lang w:val="en-US"/>
+        </w:rPr>
+        <w:t xml:space="preserve">was able to </w:t>
+      </w:r>
+      <w:r>
+        <w:rPr>
+          <w:lang w:val="en-US"/>
+        </w:rPr>
+        <w:t>c</w:t>
+      </w:r>
+      <w:r>
+        <w:rPr>
+          <w:lang w:val="en-US"/>
+        </w:rPr>
+        <w:t>o</w:t>
+      </w:r>
+      <w:r>
+        <w:rPr>
+          <w:lang w:val="en-US"/>
+        </w:rPr>
+        <w:t xml:space="preserve">me up with a novel </w:t>
+      </w:r>
+      <w:r>
+        <w:rPr>
+          <w:lang w:val="en-US"/>
+        </w:rPr>
+        <w:t xml:space="preserve">prediction of </w:t>
+      </w:r>
+      <w:r>
+        <w:rPr>
+          <w:lang w:val="en-US"/>
+        </w:rPr>
+        <w:t xml:space="preserve">the </w:t>
+      </w:r>
+      <w:r>
+        <w:rPr>
+          <w:lang w:val="en-US"/>
+        </w:rPr>
+        <w:t>degree of malignancy using PCA and linear regression</w:t>
+      </w:r>
+      <w:r>
+        <w:rPr>
+          <w:lang w:val="en-US"/>
+        </w:rPr>
+        <w:t xml:space="preserve"> under the guidance of Dr. Brian Cox.</w:t>
+      </w:r>
+      <w:r>
+        <w:rPr>
+          <w:lang w:val="en-US"/>
+        </w:rPr>
+        <w:t xml:space="preserve"> Therefore, findings of this project are in sync with the </w:t>
+      </w:r>
+      <w:r>
+        <w:rPr>
+          <w:lang w:val="en-US"/>
+        </w:rPr>
+        <w:t xml:space="preserve">previous </w:t>
+      </w:r>
+      <w:r>
+        <w:rPr>
+          <w:lang w:val="en-US"/>
+        </w:rPr>
+        <w:t>analyses done on this dataset.</w:t>
+      </w:r>
     </w:p>
     <w:p>
       <w:pPr>
+        <w:pStyle w:val="ListParagraph"/>
+        <w:numPr>
+          <w:ilvl w:val="0"/>
+          <w:numId w:val="1"/>
+        </w:numPr>
         <w:spacing w:line="480" w:lineRule="auto"/>
         <w:rPr>
           <w:lang w:val="en-US"/>
         </w:rPr>
       </w:pPr>
+      <w:r>
+        <w:rPr>
+          <w:lang w:val="en-US"/>
+        </w:rPr>
+        <w:t>Overall workflow</w:t>
+      </w:r>
     </w:p>
     <w:p>
       <w:pPr>
+        <w:pStyle w:val="ListParagraph"/>
+        <w:numPr>
+          <w:ilvl w:val="1"/>
+          <w:numId w:val="1"/>
+        </w:numPr>
         <w:spacing w:line="480" w:lineRule="auto"/>
         <w:rPr>
           <w:lang w:val="en-US"/>
         </w:rPr>
       </w:pPr>
+      <w:r>
+        <w:rPr>
+          <w:lang w:val="en-US"/>
+        </w:rPr>
+        <w:lastRenderedPageBreak/>
+        <w:t xml:space="preserve">Entire code base has been divided into sections and code chunks with appropriate </w:t>
+      </w:r>
+      <w:r>
+        <w:rPr>
+          <w:lang w:val="en-US"/>
+        </w:rPr>
+        <w:t>titles</w:t>
+      </w:r>
+      <w:r>
+        <w:rPr>
+          <w:lang w:val="en-US"/>
+        </w:rPr>
+        <w:t xml:space="preserve">. </w:t>
+      </w:r>
+      <w:r>
+        <w:rPr>
+          <w:lang w:val="en-US"/>
+        </w:rPr>
+        <w:t>In R-Studio, chunk navigator at the bottom can be used to easil</w:t>
+      </w:r>
+      <w:r>
+        <w:rPr>
+          <w:lang w:val="en-US"/>
+        </w:rPr>
+        <w:t>y</w:t>
+      </w:r>
+      <w:r>
+        <w:rPr>
+          <w:lang w:val="en-US"/>
+        </w:rPr>
+        <w:t xml:space="preserve"> navigate through titled sections.</w:t>
+      </w:r>
     </w:p>
     <w:p>
       <w:pPr>
+        <w:pStyle w:val="ListParagraph"/>
+        <w:numPr>
+          <w:ilvl w:val="1"/>
+          <w:numId w:val="1"/>
+        </w:numPr>
         <w:spacing w:line="480" w:lineRule="auto"/>
+        <w:rPr>
+          <w:lang w:val="en-US"/>
+        </w:rPr>
+      </w:pPr>
+      <w:r>
+        <w:rPr>
+          <w:lang w:val="en-US"/>
+        </w:rPr>
+        <w:t xml:space="preserve">Discussion </w:t>
+      </w:r>
+      <w:r>
+        <w:rPr>
+          <w:lang w:val="en-US"/>
+        </w:rPr>
+        <w:t>for</w:t>
+      </w:r>
+      <w:r>
+        <w:rPr>
+          <w:lang w:val="en-US"/>
+        </w:rPr>
+        <w:t xml:space="preserve"> the figures </w:t>
+      </w:r>
+      <w:r>
+        <w:rPr>
+          <w:lang w:val="en-US"/>
+        </w:rPr>
+        <w:t>is</w:t>
+      </w:r>
+      <w:r>
+        <w:rPr>
+          <w:lang w:val="en-US"/>
+        </w:rPr>
+        <w:t xml:space="preserve"> provided after its code and before proceeding to </w:t>
+      </w:r>
+      <w:r>
+        <w:rPr>
+          <w:lang w:val="en-US"/>
+        </w:rPr>
+        <w:t xml:space="preserve">the </w:t>
+      </w:r>
+      <w:r>
+        <w:rPr>
+          <w:lang w:val="en-US"/>
+        </w:rPr>
+        <w:t>next step.</w:t>
+      </w:r>
+    </w:p>
+    <w:p>
+      <w:pPr>
+        <w:pStyle w:val="ListParagraph"/>
+        <w:numPr>
+          <w:ilvl w:val="1"/>
+          <w:numId w:val="1"/>
+        </w:numPr>
+        <w:spacing w:line="480" w:lineRule="auto"/>
+        <w:rPr>
+          <w:lang w:val="en-US"/>
+        </w:rPr>
+      </w:pPr>
+      <w:r>
+        <w:rPr>
+          <w:lang w:val="en-US"/>
+        </w:rPr>
+        <w:t>Data cleaning</w:t>
+      </w:r>
+      <w:r>
+        <w:rPr>
+          <w:lang w:val="en-US"/>
+        </w:rPr>
+        <w:t xml:space="preserve">, </w:t>
+      </w:r>
+      <w:r>
+        <w:rPr>
+          <w:lang w:val="en-US"/>
+        </w:rPr>
+        <w:t>EDA</w:t>
+      </w:r>
+    </w:p>
+    <w:p>
+      <w:pPr>
+        <w:pStyle w:val="ListParagraph"/>
+        <w:numPr>
+          <w:ilvl w:val="2"/>
+          <w:numId w:val="1"/>
+        </w:numPr>
+        <w:spacing w:line="480" w:lineRule="auto"/>
+        <w:rPr>
+          <w:lang w:val="en-US"/>
+        </w:rPr>
+      </w:pPr>
+      <w:r>
+        <w:rPr>
+          <w:lang w:val="en-US"/>
+        </w:rPr>
+        <w:t>T</w:t>
+      </w:r>
+      <w:r>
+        <w:rPr>
+          <w:lang w:val="en-US"/>
+        </w:rPr>
+        <w:t>h</w:t>
+      </w:r>
+      <w:r>
+        <w:rPr>
+          <w:lang w:val="en-US"/>
+        </w:rPr>
+        <w:t>ese</w:t>
+      </w:r>
+      <w:r>
+        <w:rPr>
+          <w:lang w:val="en-US"/>
+        </w:rPr>
+        <w:t xml:space="preserve"> section</w:t>
+      </w:r>
+      <w:r>
+        <w:rPr>
+          <w:lang w:val="en-US"/>
+        </w:rPr>
+        <w:t>s</w:t>
+      </w:r>
+      <w:r>
+        <w:rPr>
+          <w:lang w:val="en-US"/>
+        </w:rPr>
+        <w:t xml:space="preserve"> include removing </w:t>
+      </w:r>
+      <w:r>
+        <w:rPr>
+          <w:lang w:val="en-US"/>
+        </w:rPr>
+        <w:t>missing</w:t>
+      </w:r>
+      <w:r>
+        <w:rPr>
+          <w:lang w:val="en-US"/>
+        </w:rPr>
+        <w:t xml:space="preserve"> or zero values, checking normality of all </w:t>
+      </w:r>
+      <w:r>
+        <w:rPr>
+          <w:lang w:val="en-US"/>
+        </w:rPr>
+        <w:t>columns</w:t>
+      </w:r>
+      <w:r>
+        <w:rPr>
+          <w:lang w:val="en-US"/>
+        </w:rPr>
+        <w:t xml:space="preserve"> and transformations</w:t>
+      </w:r>
+      <w:r>
+        <w:rPr>
+          <w:lang w:val="en-US"/>
+        </w:rPr>
+        <w:t xml:space="preserve">, correlations between various attributes. </w:t>
+      </w:r>
+      <w:r>
+        <w:rPr>
+          <w:lang w:val="en-US"/>
+        </w:rPr>
+        <w:t>I</w:t>
+      </w:r>
+      <w:r>
+        <w:rPr>
+          <w:lang w:val="en-US"/>
+        </w:rPr>
+        <w:t xml:space="preserve"> haven’t removed the outliers in this section</w:t>
+      </w:r>
+      <w:r>
+        <w:rPr>
+          <w:lang w:val="en-US"/>
+        </w:rPr>
+        <w:t xml:space="preserve"> yet</w:t>
+      </w:r>
+      <w:r>
+        <w:rPr>
+          <w:lang w:val="en-US"/>
+        </w:rPr>
+        <w:t xml:space="preserve"> and will do so as needed.</w:t>
+      </w:r>
+    </w:p>
+    <w:p>
+      <w:pPr>
+        <w:pStyle w:val="ListParagraph"/>
+        <w:numPr>
+          <w:ilvl w:val="1"/>
+          <w:numId w:val="1"/>
+        </w:numPr>
+        <w:spacing w:line="480" w:lineRule="auto"/>
+        <w:rPr>
+          <w:lang w:val="en-US"/>
+        </w:rPr>
+      </w:pPr>
+      <w:r>
+        <w:rPr>
+          <w:lang w:val="en-US"/>
+        </w:rPr>
+        <w:t>Machine learning analysis</w:t>
+      </w:r>
+    </w:p>
+    <w:p>
+      <w:pPr>
+        <w:pStyle w:val="ListParagraph"/>
+        <w:numPr>
+          <w:ilvl w:val="2"/>
+          <w:numId w:val="1"/>
+        </w:numPr>
+        <w:spacing w:line="480" w:lineRule="auto"/>
+        <w:rPr>
+          <w:lang w:val="en-US"/>
+        </w:rPr>
+      </w:pPr>
+      <w:r>
+        <w:rPr>
+          <w:lang w:val="en-US"/>
+        </w:rPr>
+        <w:t>I first made L</w:t>
+      </w:r>
+      <w:r>
+        <w:rPr>
+          <w:lang w:val="en-US"/>
+        </w:rPr>
+        <w:t xml:space="preserve">ogistic regression model </w:t>
+      </w:r>
+      <w:r>
+        <w:rPr>
+          <w:lang w:val="en-US"/>
+        </w:rPr>
+        <w:t xml:space="preserve">for the outcome variable </w:t>
+      </w:r>
+      <w:r>
+        <w:rPr>
+          <w:i/>
+          <w:iCs/>
+          <w:lang w:val="en-US"/>
+        </w:rPr>
+        <w:t>class</w:t>
+      </w:r>
+      <w:r>
+        <w:rPr>
+          <w:lang w:val="en-US"/>
+        </w:rPr>
+        <w:t xml:space="preserve"> </w:t>
+      </w:r>
+      <w:r>
+        <w:rPr>
+          <w:lang w:val="en-US"/>
+        </w:rPr>
+        <w:t xml:space="preserve">which </w:t>
+      </w:r>
+      <w:r>
+        <w:rPr>
+          <w:lang w:val="en-US"/>
+        </w:rPr>
+        <w:t>showed</w:t>
+      </w:r>
+      <w:r>
+        <w:rPr>
+          <w:lang w:val="en-US"/>
+        </w:rPr>
+        <w:t xml:space="preserve"> very high deviance. </w:t>
+      </w:r>
+      <w:r>
+        <w:rPr>
+          <w:lang w:val="en-US"/>
+        </w:rPr>
+        <w:t>Then I</w:t>
+      </w:r>
+      <w:r>
+        <w:rPr>
+          <w:lang w:val="en-US"/>
+        </w:rPr>
+        <w:t xml:space="preserve"> </w:t>
+      </w:r>
+      <w:r>
+        <w:rPr>
+          <w:lang w:val="en-US"/>
+        </w:rPr>
+        <w:t>made</w:t>
+      </w:r>
+      <w:r>
+        <w:rPr>
+          <w:lang w:val="en-US"/>
+        </w:rPr>
+        <w:t xml:space="preserve"> random forest to find</w:t>
+      </w:r>
+      <w:r>
+        <w:rPr>
+          <w:lang w:val="en-US"/>
+        </w:rPr>
+        <w:t xml:space="preserve"> the</w:t>
+      </w:r>
+      <w:r>
+        <w:rPr>
+          <w:lang w:val="en-US"/>
+        </w:rPr>
+        <w:t xml:space="preserve"> most important variables and get rid of the outliers to improve performance, essentially bringing down the deviance from 1000 to 400</w:t>
+      </w:r>
+      <w:r>
+        <w:rPr>
+          <w:lang w:val="en-US"/>
+        </w:rPr>
+        <w:t xml:space="preserve"> without affecting performance.</w:t>
+      </w:r>
+    </w:p>
+    <w:p>
+      <w:pPr>
+        <w:pStyle w:val="ListParagraph"/>
+        <w:numPr>
+          <w:ilvl w:val="2"/>
+          <w:numId w:val="1"/>
+        </w:numPr>
+        <w:spacing w:line="480" w:lineRule="auto"/>
+        <w:rPr>
+          <w:lang w:val="en-US"/>
+        </w:rPr>
+      </w:pPr>
+      <w:r>
+        <w:rPr>
+          <w:lang w:val="en-US"/>
+        </w:rPr>
+        <w:t xml:space="preserve">Then I proceeded to make a new column called </w:t>
+      </w:r>
+      <w:r>
+        <w:rPr>
+          <w:i/>
+          <w:iCs/>
+          <w:lang w:val="en-US"/>
+        </w:rPr>
+        <w:t>degree of malignancy</w:t>
+      </w:r>
+      <w:r>
+        <w:rPr>
+          <w:lang w:val="en-US"/>
+        </w:rPr>
+        <w:t xml:space="preserve"> using PCA analysis. Linear regression model was made and </w:t>
+      </w:r>
+      <w:r>
+        <w:rPr>
+          <w:lang w:val="en-US"/>
+        </w:rPr>
+        <w:t>3 variables</w:t>
+      </w:r>
+      <w:r>
+        <w:rPr>
+          <w:lang w:val="en-US"/>
+        </w:rPr>
+        <w:t xml:space="preserve"> namely: </w:t>
+      </w:r>
+      <w:proofErr w:type="spellStart"/>
+      <w:r>
+        <w:rPr>
+          <w:lang w:val="en-US"/>
+        </w:rPr>
+        <w:t>blandChromatin</w:t>
+      </w:r>
+      <w:proofErr w:type="spellEnd"/>
+      <w:r>
+        <w:rPr>
+          <w:lang w:val="en-US"/>
+        </w:rPr>
+        <w:t xml:space="preserve">, </w:t>
+      </w:r>
+      <w:proofErr w:type="spellStart"/>
+      <w:r>
+        <w:rPr>
+          <w:lang w:val="en-US"/>
+        </w:rPr>
+        <w:t>uniformityCellS</w:t>
+      </w:r>
+      <w:r>
+        <w:rPr>
+          <w:lang w:val="en-US"/>
+        </w:rPr>
+        <w:t>ize</w:t>
+      </w:r>
+      <w:proofErr w:type="spellEnd"/>
+      <w:r>
+        <w:rPr>
+          <w:lang w:val="en-US"/>
+        </w:rPr>
+        <w:t xml:space="preserve">, </w:t>
+      </w:r>
+      <w:proofErr w:type="spellStart"/>
+      <w:r>
+        <w:rPr>
+          <w:lang w:val="en-US"/>
+        </w:rPr>
+        <w:t>clumpThickness</w:t>
+      </w:r>
+      <w:proofErr w:type="spellEnd"/>
+      <w:r>
+        <w:rPr>
+          <w:lang w:val="en-US"/>
+        </w:rPr>
+        <w:t>(sqrt)</w:t>
+      </w:r>
+      <w:r>
+        <w:rPr>
+          <w:lang w:val="en-US"/>
+        </w:rPr>
+        <w:t xml:space="preserve"> explained 89% of the varianc</w:t>
+      </w:r>
+      <w:r>
+        <w:rPr>
+          <w:lang w:val="en-US"/>
+        </w:rPr>
+        <w:t>e</w:t>
+      </w:r>
+      <w:r>
+        <w:rPr>
+          <w:lang w:val="en-US"/>
+        </w:rPr>
+        <w:t>.</w:t>
+      </w:r>
+    </w:p>
+    <w:p>
+      <w:pPr>
         <w:rPr>
           <w:lang w:val="en-US"/>
         </w:rPr>
@@ -1554,7 +2332,7 @@
         <w:ind w:left="1440" w:hanging="360"/>
       </w:pPr>
     </w:lvl>
-    <w:lvl w:ilvl="2" w:tplc="0409001B" w:tentative="1">
+    <w:lvl w:ilvl="2" w:tplc="0409001B">
       <w:start w:val="1"/>
       <w:numFmt w:val="lowerRoman"/>
       <w:lvlText w:val="%3."/>

</xml_diff>